<commit_message>
Enhanced the node prediction model
- Add more networks to strengthen the learning model
- Minor enhancement in classification_util.R
- Separated out section for large networks in Optimal Reslts Analysis.R
</commit_message>
<xml_diff>
--- a/Experiments/influential_node_prediction/Study Design.docx
+++ b/Experiments/influential_node_prediction/Study Design.docx
@@ -1202,7 +1202,14 @@
                 <w:rFonts w:ascii="Calibri" w:eastAsia="Times New Roman" w:hAnsi="Calibri" w:cs="Calibri"/>
                 <w:color w:val="000000"/>
               </w:rPr>
-              <w:t>author</w:t>
+              <w:t>A</w:t>
+            </w:r>
+            <w:r>
+              <w:rPr>
+                <w:rFonts w:ascii="Calibri" w:eastAsia="Times New Roman" w:hAnsi="Calibri" w:cs="Calibri"/>
+                <w:color w:val="000000"/>
+              </w:rPr>
+              <w:t>uthor</w:t>
             </w:r>
           </w:p>
         </w:tc>
@@ -4563,11 +4570,11 @@
           <c:showPercent val="0"/>
           <c:showBubbleSize val="0"/>
         </c:dLbls>
-        <c:axId val="496599936"/>
-        <c:axId val="496600328"/>
+        <c:axId val="354736544"/>
+        <c:axId val="354736936"/>
       </c:scatterChart>
       <c:valAx>
-        <c:axId val="496599936"/>
+        <c:axId val="354736544"/>
         <c:scaling>
           <c:orientation val="minMax"/>
           <c:max val="2000"/>
@@ -4625,12 +4632,12 @@
             <a:endParaRPr lang="en-US"/>
           </a:p>
         </c:txPr>
-        <c:crossAx val="496600328"/>
+        <c:crossAx val="354736936"/>
         <c:crosses val="autoZero"/>
         <c:crossBetween val="midCat"/>
       </c:valAx>
       <c:valAx>
-        <c:axId val="496600328"/>
+        <c:axId val="354736936"/>
         <c:scaling>
           <c:orientation val="minMax"/>
           <c:max val="1"/>
@@ -4689,7 +4696,7 @@
             <a:endParaRPr lang="en-US"/>
           </a:p>
         </c:txPr>
-        <c:crossAx val="496599936"/>
+        <c:crossAx val="354736544"/>
         <c:crosses val="autoZero"/>
         <c:crossBetween val="midCat"/>
         <c:minorUnit val="5.000000000000001E-3"/>

</xml_diff>